<commit_message>
fixed generator code, new dataset but unfortunately it still doesn't apply
</commit_message>
<xml_diff>
--- a/resume.docx
+++ b/resume.docx
@@ -13,7 +13,7 @@
         </w:rPr>
       </w:pPr>
       <w:r>
-        <w:t>Terrance Archie</w:t>
+        <w:t>Delvin Braxton</w:t>
       </w:r>
     </w:p>
     <w:p>
@@ -59,7 +59,7 @@
         </w:rPr>
       </w:pPr>
       <w:r>
-        <w:t>Email: careerpath5498@gmail.com</w:t>
+        <w:t>Email: 4039forscythe@gmail.com</w:t>
       </w:r>
     </w:p>
     <w:p>
@@ -74,7 +74,7 @@
         </w:rPr>
       </w:pPr>
       <w:r>
-        <w:t>45-44 42nd St New York NY 11104</w:t>
+        <w:t>1331 W Lunt Ave Chicago IL 60626</w:t>
       </w:r>
     </w:p>
     <w:p>
@@ -1811,7 +1811,7 @@
         </w:rPr>
       </w:pPr>
       <w:r>
-        <w:t>Manhattan College</w:t>
+        <w:t>University of Illinois at Chicago</w:t>
       </w:r>
     </w:p>
     <w:p>
@@ -1861,7 +1861,7 @@
         <w:ind w:right="6657"/>
       </w:pPr>
       <w:r>
-        <w:t>Manhattan College</w:t>
+        <w:t>University of Illinois at Chicago</w:t>
       </w:r>
     </w:p>
     <w:p>

</xml_diff>

<commit_message>
HTML and what broke. successfully applied to two jobs
</commit_message>
<xml_diff>
--- a/resume.docx
+++ b/resume.docx
@@ -13,7 +13,7 @@
         </w:rPr>
       </w:pPr>
       <w:r>
-        <w:t>Carnell Bagsby</w:t>
+        <w:t>Dameon Debose</w:t>
       </w:r>
     </w:p>
     <w:p>
@@ -39,7 +39,7 @@
         </w:rPr>
       </w:pPr>
       <w:r>
-        <w:t>Email: gosuccess073@gmail.com</w:t>
+        <w:t>Email: a50392tiger@gmail.com</w:t>
       </w:r>
     </w:p>
     <w:p>

</xml_diff>